<commit_message>
My name, age ,major
</commit_message>
<xml_diff>
--- a/lab1.docx
+++ b/lab1.docx
@@ -12,16 +12,8 @@
         <w:rPr>
           <w:lang w:val="en-US"/>
         </w:rPr>
-        <w:t>Line</w:t>
-      </w:r>
-      <w:proofErr w:type="gramStart"/>
-      <w:r>
-        <w:rPr>
-          <w:lang w:val="en-US"/>
-        </w:rPr>
-        <w:t>1 :Public</w:t>
-      </w:r>
-      <w:proofErr w:type="gramEnd"/>
+        <w:t>Line1 :Public</w:t>
+      </w:r>
       <w:r>
         <w:sym w:font="Wingdings" w:char="F0E0"/>
       </w:r>
@@ -45,6 +37,12 @@
           <w:lang w:val="en-US"/>
         </w:rPr>
         <w:t>roblems</w:t>
+      </w:r>
+      <w:r>
+        <w:rPr>
+          <w:lang w:val="en-US"/>
+        </w:rPr>
+        <w:t xml:space="preserve">     ;</w:t>
       </w:r>
     </w:p>
     <w:p>
@@ -57,16 +55,8 @@
         <w:rPr>
           <w:lang w:val="en-US"/>
         </w:rPr>
-        <w:t>Line</w:t>
-      </w:r>
-      <w:proofErr w:type="gramStart"/>
-      <w:r>
-        <w:rPr>
-          <w:lang w:val="en-US"/>
-        </w:rPr>
-        <w:t>2:Main</w:t>
-      </w:r>
-      <w:proofErr w:type="gramEnd"/>
+        <w:t>Line2:Main</w:t>
+      </w:r>
       <w:r>
         <w:rPr>
           <w:lang w:val="en-US"/>
@@ -83,27 +73,7 @@
         <w:rPr>
           <w:lang w:val="en-US"/>
         </w:rPr>
-        <w:t xml:space="preserve"> </w:t>
-      </w:r>
-      <w:r>
-        <w:rPr>
-          <w:lang w:val="en-US"/>
-        </w:rPr>
-        <w:t xml:space="preserve">(String </w:t>
-      </w:r>
-      <w:proofErr w:type="spellStart"/>
-      <w:r>
-        <w:rPr>
-          <w:lang w:val="en-US"/>
-        </w:rPr>
-        <w:t>Args</w:t>
-      </w:r>
-      <w:proofErr w:type="spellEnd"/>
-      <w:r>
-        <w:rPr>
-          <w:lang w:val="en-US"/>
-        </w:rPr>
-        <w:t xml:space="preserve"> [])</w:t>
+        <w:t xml:space="preserve"> (String Args [])</w:t>
       </w:r>
       <w:r>
         <w:rPr>
@@ -121,21 +91,7 @@
         <w:rPr>
           <w:lang w:val="en-US"/>
         </w:rPr>
-        <w:t xml:space="preserve">(String[] </w:t>
-      </w:r>
-      <w:proofErr w:type="spellStart"/>
-      <w:r>
-        <w:rPr>
-          <w:lang w:val="en-US"/>
-        </w:rPr>
-        <w:t>args</w:t>
-      </w:r>
-      <w:proofErr w:type="spellEnd"/>
-      <w:r>
-        <w:rPr>
-          <w:lang w:val="en-US"/>
-        </w:rPr>
-        <w:t>)</w:t>
+        <w:t>(String[] args)</w:t>
       </w:r>
     </w:p>
     <w:p>
@@ -154,22 +110,7 @@
         <w:rPr>
           <w:lang w:val="en-US"/>
         </w:rPr>
-        <w:t xml:space="preserve"> </w:t>
-      </w:r>
-      <w:proofErr w:type="spellStart"/>
-      <w:proofErr w:type="gramStart"/>
-      <w:r>
-        <w:rPr>
-          <w:lang w:val="en-US"/>
-        </w:rPr>
-        <w:t>System.out</w:t>
-      </w:r>
-      <w:proofErr w:type="spellEnd"/>
-      <w:r>
-        <w:rPr>
-          <w:lang w:val="en-US"/>
-        </w:rPr>
-        <w:t>,</w:t>
+        <w:t xml:space="preserve"> System.out,</w:t>
       </w:r>
       <w:r>
         <w:rPr>
@@ -177,7 +118,6 @@
         </w:rPr>
         <w:t>-</w:t>
       </w:r>
-      <w:proofErr w:type="gramEnd"/>
       <w:r>
         <w:rPr>
           <w:lang w:val="en-US"/>
@@ -188,21 +128,19 @@
         <w:rPr>
           <w:lang w:val="en-US"/>
         </w:rPr>
-        <w:t xml:space="preserve"> </w:t>
-      </w:r>
-      <w:proofErr w:type="spellStart"/>
-      <w:r>
-        <w:rPr>
-          <w:lang w:val="en-US"/>
-        </w:rPr>
-        <w:t>System.out</w:t>
-      </w:r>
-      <w:proofErr w:type="spellEnd"/>
+        <w:t xml:space="preserve"> System.out</w:t>
+      </w:r>
       <w:r>
         <w:rPr>
           <w:lang w:val="en-US"/>
         </w:rPr>
         <w:t>.</w:t>
+      </w:r>
+      <w:r>
+        <w:rPr>
+          <w:lang w:val="en-US"/>
+        </w:rPr>
+        <w:t xml:space="preserve">     ____&gt;;</w:t>
       </w:r>
     </w:p>
     <w:p>
@@ -221,23 +159,14 @@
         <w:rPr>
           <w:lang w:val="en-US"/>
         </w:rPr>
-        <w:t xml:space="preserve"> </w:t>
-      </w:r>
-      <w:proofErr w:type="spellStart"/>
-      <w:r>
-        <w:rPr>
-          <w:lang w:val="en-US"/>
-        </w:rPr>
-        <w:t>printLn</w:t>
-      </w:r>
-      <w:proofErr w:type="spellEnd"/>
+        <w:t xml:space="preserve"> printLn</w:t>
+      </w:r>
       <w:r>
         <w:rPr>
           <w:lang w:val="en-US"/>
         </w:rPr>
         <w:sym w:font="Wingdings" w:char="F0E0"/>
       </w:r>
-      <w:proofErr w:type="spellStart"/>
       <w:r>
         <w:rPr>
           <w:lang w:val="en-US"/>
@@ -256,7 +185,24 @@
         </w:rPr>
         <w:t>n</w:t>
       </w:r>
-      <w:proofErr w:type="spellEnd"/>
+      <w:r>
+        <w:rPr>
+          <w:lang w:val="en-US"/>
+        </w:rPr>
+        <w:t xml:space="preserve">       ,--</w:t>
+      </w:r>
+      <w:r>
+        <w:rPr>
+          <w:lang w:val="en-US"/>
+        </w:rPr>
+        <w:sym w:font="Wingdings" w:char="F0E0"/>
+      </w:r>
+      <w:r>
+        <w:rPr>
+          <w:lang w:val="en-US"/>
+        </w:rPr>
+        <w:t>;</w:t>
+      </w:r>
     </w:p>
     <w:p>
       <w:pPr>
@@ -274,13 +220,7 @@
         <w:rPr>
           <w:lang w:val="en-US"/>
         </w:rPr>
-        <w:t xml:space="preserve"> </w:t>
-      </w:r>
-      <w:r>
-        <w:rPr>
-          <w:lang w:val="en-US"/>
-        </w:rPr>
-        <w:t>Out.prints</w:t>
+        <w:t xml:space="preserve"> Out.prints</w:t>
       </w:r>
       <w:r>
         <w:rPr>

</xml_diff>